<commit_message>
Updated case study 1 file
</commit_message>
<xml_diff>
--- a/Exeter MBA/1SLA23 - Leading People and Organisations/Assignment 1/Assignment 1 - References.docx
+++ b/Exeter MBA/1SLA23 - Leading People and Organisations/Assignment 1/Assignment 1 - References.docx
@@ -22,11 +22,19 @@
           <w:rFonts w:ascii="Calibri" w:hAnsi="Calibri" w:cs="Calibri"/>
         </w:rPr>
       </w:pPr>
-      <w:r>
-        <w:rPr>
-          <w:rFonts w:ascii="Calibri" w:hAnsi="Calibri" w:cs="Calibri"/>
-        </w:rPr>
-        <w:t>Beckhard, R. &amp; Harris, R.T. (1987). Organisational transitions: managing complex change, 2nd edition.</w:t>
+      <w:proofErr w:type="spellStart"/>
+      <w:r>
+        <w:rPr>
+          <w:rFonts w:ascii="Calibri" w:hAnsi="Calibri" w:cs="Calibri"/>
+        </w:rPr>
+        <w:t>Beckhard</w:t>
+      </w:r>
+      <w:proofErr w:type="spellEnd"/>
+      <w:r>
+        <w:rPr>
+          <w:rFonts w:ascii="Calibri" w:hAnsi="Calibri" w:cs="Calibri"/>
+        </w:rPr>
+        <w:t>, R. &amp; Harris, R.T. (1987). Organisational transitions: managing complex change, 2nd edition.</w:t>
       </w:r>
     </w:p>
     <w:p>
@@ -81,7 +89,21 @@
         <w:rPr>
           <w:rFonts w:ascii="Calibri" w:hAnsi="Calibri" w:cs="Calibri"/>
         </w:rPr>
-        <w:t xml:space="preserve">CMI CMIAction (2023, October). Taking Responsibility – Why UK PLC Needs Better Managers.  </w:t>
+        <w:t xml:space="preserve">CMI </w:t>
+      </w:r>
+      <w:proofErr w:type="spellStart"/>
+      <w:r>
+        <w:rPr>
+          <w:rFonts w:ascii="Calibri" w:hAnsi="Calibri" w:cs="Calibri"/>
+        </w:rPr>
+        <w:t>CMIAction</w:t>
+      </w:r>
+      <w:proofErr w:type="spellEnd"/>
+      <w:r>
+        <w:rPr>
+          <w:rFonts w:ascii="Calibri" w:hAnsi="Calibri" w:cs="Calibri"/>
+        </w:rPr>
+        <w:t xml:space="preserve"> (2023, October). Taking Responsibility – Why UK PLC Needs Better Managers.  </w:t>
       </w:r>
       <w:r>
         <w:t>Chartered Management Institute</w:t>
@@ -122,12 +144,14 @@
           <w:numId w:val="1"/>
         </w:numPr>
       </w:pPr>
+      <w:proofErr w:type="spellStart"/>
       <w:r>
         <w:rPr>
           <w:rFonts w:ascii="Calibri" w:hAnsi="Calibri" w:cs="Calibri"/>
         </w:rPr>
         <w:t>Dohmke</w:t>
       </w:r>
+      <w:proofErr w:type="spellEnd"/>
       <w:r>
         <w:t xml:space="preserve">, </w:t>
       </w:r>
@@ -272,43 +296,25 @@
         <w:rPr>
           <w:rFonts w:ascii="Calibri" w:hAnsi="Calibri" w:cs="Calibri"/>
         </w:rPr>
-        <w:t>Kouzes, J. M. &amp; Posner, B. Z. (2017). The Leadership Challenge (6th ed.). Wiley.</w:t>
-      </w:r>
-    </w:p>
-    <w:p>
-      <w:pPr>
-        <w:pStyle w:val="ListParagraph"/>
-        <w:numPr>
-          <w:ilvl w:val="0"/>
-          <w:numId w:val="1"/>
-        </w:numPr>
-        <w:rPr>
-          <w:rFonts w:ascii="Calibri" w:hAnsi="Calibri" w:cs="Calibri"/>
-        </w:rPr>
-      </w:pPr>
-      <w:r>
-        <w:rPr>
-          <w:rFonts w:ascii="Calibri" w:hAnsi="Calibri" w:cs="Calibri"/>
-        </w:rPr>
-        <w:t xml:space="preserve">Lynch, R., </w:t>
-      </w:r>
-      <w:r>
-        <w:rPr>
-          <w:rFonts w:ascii="Calibri" w:hAnsi="Calibri" w:cs="Calibri"/>
-        </w:rPr>
-        <w:t>(</w:t>
-      </w:r>
-      <w:r>
-        <w:rPr>
-          <w:rFonts w:ascii="Calibri" w:hAnsi="Calibri" w:cs="Calibri"/>
-        </w:rPr>
-        <w:t>2006</w:t>
-      </w:r>
-      <w:r>
-        <w:rPr>
-          <w:rFonts w:ascii="Calibri" w:hAnsi="Calibri" w:cs="Calibri"/>
-        </w:rPr>
-        <w:t>)</w:t>
+        <w:t xml:space="preserve">Kouzes, J. M. &amp; Posner, B. Z. (2017). </w:t>
+      </w:r>
+      <w:r>
+        <w:rPr>
+          <w:rFonts w:ascii="Calibri" w:hAnsi="Calibri" w:cs="Calibri"/>
+        </w:rPr>
+        <w:t>The leadership challenge: How to Make Extraordinary Things Happen in Organizations.</w:t>
+      </w:r>
+      <w:r>
+        <w:rPr>
+          <w:rFonts w:ascii="Calibri" w:hAnsi="Calibri" w:cs="Calibri"/>
+        </w:rPr>
+        <w:t xml:space="preserve"> (6th ed.). </w:t>
+      </w:r>
+      <w:r>
+        <w:rPr>
+          <w:rFonts w:ascii="Calibri" w:hAnsi="Calibri" w:cs="Calibri"/>
+        </w:rPr>
+        <w:t>John Wiley &amp; Sons</w:t>
       </w:r>
       <w:r>
         <w:rPr>
@@ -316,6 +322,30 @@
         </w:rPr>
         <w:t>.</w:t>
       </w:r>
+    </w:p>
+    <w:p>
+      <w:pPr>
+        <w:pStyle w:val="ListParagraph"/>
+        <w:numPr>
+          <w:ilvl w:val="0"/>
+          <w:numId w:val="1"/>
+        </w:numPr>
+        <w:rPr>
+          <w:rFonts w:ascii="Calibri" w:hAnsi="Calibri" w:cs="Calibri"/>
+        </w:rPr>
+      </w:pPr>
+      <w:r>
+        <w:rPr>
+          <w:rFonts w:ascii="Calibri" w:hAnsi="Calibri" w:cs="Calibri"/>
+        </w:rPr>
+        <w:t>Lynch, R., (2006)</w:t>
+      </w:r>
+      <w:r>
+        <w:rPr>
+          <w:rFonts w:ascii="Calibri" w:hAnsi="Calibri" w:cs="Calibri"/>
+        </w:rPr>
+        <w:t>.</w:t>
+      </w:r>
       <w:r>
         <w:rPr>
           <w:rFonts w:ascii="Calibri" w:hAnsi="Calibri" w:cs="Calibri"/>
@@ -326,19 +356,7 @@
         <w:rPr>
           <w:rFonts w:ascii="Calibri" w:hAnsi="Calibri" w:cs="Calibri"/>
         </w:rPr>
-        <w:t xml:space="preserve"> </w:t>
-      </w:r>
-      <w:r>
-        <w:rPr>
-          <w:rFonts w:ascii="Calibri" w:hAnsi="Calibri" w:cs="Calibri"/>
-        </w:rPr>
-        <w:t>Chapter 10</w:t>
-      </w:r>
-      <w:r>
-        <w:rPr>
-          <w:rFonts w:ascii="Calibri" w:hAnsi="Calibri" w:cs="Calibri"/>
-        </w:rPr>
-        <w:t>.</w:t>
+        <w:t xml:space="preserve"> Chapter 10.</w:t>
       </w:r>
       <w:r>
         <w:rPr>
@@ -413,7 +431,21 @@
         <w:rPr>
           <w:rFonts w:ascii="Calibri" w:hAnsi="Calibri" w:cs="Calibri"/>
         </w:rPr>
-        <w:t xml:space="preserve">Reicher, S., Haslam, A., &amp; Platow, M. J. (2007). New psychology of leadership. Scientific American Mind, 18(4), 22-29. </w:t>
+        <w:t xml:space="preserve">Reicher, S., Haslam, A., &amp; </w:t>
+      </w:r>
+      <w:proofErr w:type="spellStart"/>
+      <w:r>
+        <w:rPr>
+          <w:rFonts w:ascii="Calibri" w:hAnsi="Calibri" w:cs="Calibri"/>
+        </w:rPr>
+        <w:t>Platow</w:t>
+      </w:r>
+      <w:proofErr w:type="spellEnd"/>
+      <w:r>
+        <w:rPr>
+          <w:rFonts w:ascii="Calibri" w:hAnsi="Calibri" w:cs="Calibri"/>
+        </w:rPr>
+        <w:t xml:space="preserve">, M. J. (2007). New psychology of leadership. Scientific American Mind, 18(4), 22-29. </w:t>
       </w:r>
       <w:hyperlink r:id="rId9" w:history="1">
         <w:r>
@@ -442,23 +474,36 @@
           <w:rFonts w:ascii="Calibri" w:hAnsi="Calibri" w:cs="Calibri"/>
         </w:rPr>
       </w:pPr>
-      <w:r>
-        <w:rPr>
-          <w:rFonts w:ascii="Calibri" w:hAnsi="Calibri" w:cs="Calibri"/>
-        </w:rPr>
-        <w:t xml:space="preserve">Tasselli, S. (2023, June). BEMM114DA Networks presentation live workshops: Lecture [PowerPoint slides] University of Exeter </w:t>
-      </w:r>
-    </w:p>
-    <w:p>
-      <w:pPr>
-        <w:pStyle w:val="ListParagraph"/>
-        <w:numPr>
-          <w:ilvl w:val="0"/>
-          <w:numId w:val="1"/>
-        </w:numPr>
-      </w:pPr>
-      <w:r>
-        <w:t>WalkMe: The Change Management Blog</w:t>
+      <w:proofErr w:type="spellStart"/>
+      <w:r>
+        <w:rPr>
+          <w:rFonts w:ascii="Calibri" w:hAnsi="Calibri" w:cs="Calibri"/>
+        </w:rPr>
+        <w:t>Tasselli</w:t>
+      </w:r>
+      <w:proofErr w:type="spellEnd"/>
+      <w:r>
+        <w:rPr>
+          <w:rFonts w:ascii="Calibri" w:hAnsi="Calibri" w:cs="Calibri"/>
+        </w:rPr>
+        <w:t xml:space="preserve">, S. (2023, June). BEMM114DA Networks presentation live workshops: Lecture [PowerPoint slides] University of Exeter </w:t>
+      </w:r>
+    </w:p>
+    <w:p>
+      <w:pPr>
+        <w:pStyle w:val="ListParagraph"/>
+        <w:numPr>
+          <w:ilvl w:val="0"/>
+          <w:numId w:val="1"/>
+        </w:numPr>
+      </w:pPr>
+      <w:proofErr w:type="spellStart"/>
+      <w:r>
+        <w:t>WalkMe</w:t>
+      </w:r>
+      <w:proofErr w:type="spellEnd"/>
+      <w:r>
+        <w:t>: The Change Management Blog</w:t>
       </w:r>
       <w:r>
         <w:t>. (20</w:t>
@@ -510,26 +555,48 @@
           <w:rFonts w:ascii="Calibri" w:hAnsi="Calibri" w:cs="Calibri"/>
         </w:rPr>
       </w:pPr>
-      <w:r>
-        <w:rPr>
-          <w:rFonts w:ascii="Calibri" w:hAnsi="Calibri" w:cs="Calibri"/>
-        </w:rPr>
-        <w:t>Wihler, A. (2023, September). BEMM114DA Leadership, Politics, and Power: Lecture [PowerPoint slides] University of Exeter</w:t>
-      </w:r>
-    </w:p>
-    <w:p>
-      <w:pPr>
-        <w:pStyle w:val="ListParagraph"/>
-        <w:numPr>
-          <w:ilvl w:val="0"/>
-          <w:numId w:val="1"/>
-        </w:numPr>
-      </w:pPr>
-      <w:r>
-        <w:rPr>
-          <w:rFonts w:ascii="Calibri" w:hAnsi="Calibri" w:cs="Calibri"/>
-        </w:rPr>
-        <w:t>Yip, J, Ernst, C, &amp; Campbell, M (2011). Boundary Spanning Leadership:  Mission Critical Perspectives from the Executive Suite.  Center for Creative Leadership.</w:t>
+      <w:proofErr w:type="spellStart"/>
+      <w:r>
+        <w:rPr>
+          <w:rFonts w:ascii="Calibri" w:hAnsi="Calibri" w:cs="Calibri"/>
+        </w:rPr>
+        <w:t>Wihler</w:t>
+      </w:r>
+      <w:proofErr w:type="spellEnd"/>
+      <w:r>
+        <w:rPr>
+          <w:rFonts w:ascii="Calibri" w:hAnsi="Calibri" w:cs="Calibri"/>
+        </w:rPr>
+        <w:t>, A. (2023, September). BEMM114DA Leadership, Politics, and Power: Lecture [PowerPoint slides] University of Exeter</w:t>
+      </w:r>
+    </w:p>
+    <w:p>
+      <w:pPr>
+        <w:pStyle w:val="ListParagraph"/>
+        <w:numPr>
+          <w:ilvl w:val="0"/>
+          <w:numId w:val="1"/>
+        </w:numPr>
+      </w:pPr>
+      <w:r>
+        <w:rPr>
+          <w:rFonts w:ascii="Calibri" w:hAnsi="Calibri" w:cs="Calibri"/>
+        </w:rPr>
+        <w:t xml:space="preserve">Yip, J, Ernst, C, &amp; Campbell, M (2011). Boundary Spanning Leadership:  Mission Critical Perspectives from the Executive Suite.  </w:t>
+      </w:r>
+      <w:proofErr w:type="spellStart"/>
+      <w:r>
+        <w:rPr>
+          <w:rFonts w:ascii="Calibri" w:hAnsi="Calibri" w:cs="Calibri"/>
+        </w:rPr>
+        <w:t>Center</w:t>
+      </w:r>
+      <w:proofErr w:type="spellEnd"/>
+      <w:r>
+        <w:rPr>
+          <w:rFonts w:ascii="Calibri" w:hAnsi="Calibri" w:cs="Calibri"/>
+        </w:rPr>
+        <w:t xml:space="preserve"> for Creative Leadership.</w:t>
       </w:r>
     </w:p>
     <w:sectPr>

</xml_diff>